<commit_message>
change in figure 7
</commit_message>
<xml_diff>
--- a/Manuscript/Exploring the architecture and development of hazelnut (Corylus avellana)4.0.docx
+++ b/Manuscript/Exploring the architecture and development of hazelnut (Corylus avellana)4.0.docx
@@ -14427,6 +14427,12 @@
                 <w:lang w:val="en-GB"/>
               </w:rPr>
               <w:instrText xml:space="preserve"> \* MERGEFORMAT </w:instrText>
+            </w:r>
+            <w:r>
+              <w:rPr>
+                <w:rFonts w:ascii="Cambria" w:hAnsi="Cambria"/>
+                <w:lang w:val="en-GB"/>
+              </w:rPr>
             </w:r>
             <w:r>
               <w:rPr>
@@ -18157,57 +18163,21 @@
                               <w:rPr>
                                 <w:lang w:val="en-GB"/>
                               </w:rPr>
-                              <w:t xml:space="preserve"> are different normalized distances</w:t>
-                            </w:r>
-                            <w:r>
-                              <w:rPr>
-                                <w:lang w:val="en-GB"/>
-                              </w:rPr>
-                              <w:t>: red= distal position (between -0.5 and -0.25), blue is median (between -0.25 and +0.25) green is proximal (between +0.25 and +0.5)</w:t>
-                            </w:r>
-                            <w:r>
-                              <w:rPr>
-                                <w:lang w:val="en-GB"/>
-                              </w:rPr>
-                              <w:t xml:space="preserve">. </w:t>
-                            </w:r>
-                            <w:r>
-                              <w:rPr>
-                                <w:lang w:val="en-GB"/>
-                              </w:rPr>
-                              <w:t xml:space="preserve">Squares, dots ant triangles represent the real data while lines and </w:t>
+                              <w:t xml:space="preserve"> are different normalized distances: red= distal position (between -0.5 and -0.25), blue is median (between -0.25 and +0.25) green is proximal (between +0.25 and +0.5). Squares, dots ant triangles represent the real data while lines and </w:t>
                             </w:r>
                             <w:proofErr w:type="spellStart"/>
                             <w:r>
                               <w:rPr>
                                 <w:lang w:val="en-GB"/>
                               </w:rPr>
-                              <w:t>t</w:t>
-                            </w:r>
-                            <w:r>
-                              <w:rPr>
-                                <w:lang w:val="en-GB"/>
-                              </w:rPr>
-                              <w:t>rasparent</w:t>
+                              <w:t>trasparent</w:t>
                             </w:r>
                             <w:proofErr w:type="spellEnd"/>
                             <w:r>
                               <w:rPr>
                                 <w:lang w:val="en-GB"/>
                               </w:rPr>
-                              <w:t xml:space="preserve"> polygons are the </w:t>
-                            </w:r>
-                            <w:r>
-                              <w:rPr>
-                                <w:lang w:val="en-GB"/>
-                              </w:rPr>
-                              <w:t xml:space="preserve">predicted values and their </w:t>
-                            </w:r>
-                            <w:r>
-                              <w:rPr>
-                                <w:lang w:val="en-GB"/>
-                              </w:rPr>
-                              <w:t xml:space="preserve">confidence interval. </w:t>
+                              <w:t xml:space="preserve"> polygons are the predicted values and their confidence interval. </w:t>
                             </w:r>
                             <w:r>
                               <w:rPr>
@@ -18343,57 +18313,21 @@
                         <w:rPr>
                           <w:lang w:val="en-GB"/>
                         </w:rPr>
-                        <w:t xml:space="preserve"> are different normalized distances</w:t>
-                      </w:r>
-                      <w:r>
-                        <w:rPr>
-                          <w:lang w:val="en-GB"/>
-                        </w:rPr>
-                        <w:t>: red= distal position (between -0.5 and -0.25), blue is median (between -0.25 and +0.25) green is proximal (between +0.25 and +0.5)</w:t>
-                      </w:r>
-                      <w:r>
-                        <w:rPr>
-                          <w:lang w:val="en-GB"/>
-                        </w:rPr>
-                        <w:t xml:space="preserve">. </w:t>
-                      </w:r>
-                      <w:r>
-                        <w:rPr>
-                          <w:lang w:val="en-GB"/>
-                        </w:rPr>
-                        <w:t xml:space="preserve">Squares, dots ant triangles represent the real data while lines and </w:t>
+                        <w:t xml:space="preserve"> are different normalized distances: red= distal position (between -0.5 and -0.25), blue is median (between -0.25 and +0.25) green is proximal (between +0.25 and +0.5). Squares, dots ant triangles represent the real data while lines and </w:t>
                       </w:r>
                       <w:proofErr w:type="spellStart"/>
                       <w:r>
                         <w:rPr>
                           <w:lang w:val="en-GB"/>
                         </w:rPr>
-                        <w:t>t</w:t>
-                      </w:r>
-                      <w:r>
-                        <w:rPr>
-                          <w:lang w:val="en-GB"/>
-                        </w:rPr>
-                        <w:t>rasparent</w:t>
+                        <w:t>trasparent</w:t>
                       </w:r>
                       <w:proofErr w:type="spellEnd"/>
                       <w:r>
                         <w:rPr>
                           <w:lang w:val="en-GB"/>
                         </w:rPr>
-                        <w:t xml:space="preserve"> polygons are the </w:t>
-                      </w:r>
-                      <w:r>
-                        <w:rPr>
-                          <w:lang w:val="en-GB"/>
-                        </w:rPr>
-                        <w:t xml:space="preserve">predicted values and their </w:t>
-                      </w:r>
-                      <w:r>
-                        <w:rPr>
-                          <w:lang w:val="en-GB"/>
-                        </w:rPr>
-                        <w:t xml:space="preserve">confidence interval. </w:t>
+                        <w:t xml:space="preserve"> polygons are the predicted values and their confidence interval. </w:t>
                       </w:r>
                       <w:r>
                         <w:rPr>
@@ -18740,18 +18674,10 @@
         </w:rPr>
         <w:lastRenderedPageBreak/>
         <w:drawing>
-          <wp:anchor distT="0" distB="0" distL="114300" distR="114300" simplePos="0" relativeHeight="251697152" behindDoc="0" locked="0" layoutInCell="1" allowOverlap="1" wp14:anchorId="12140E4F" wp14:editId="642478C4">
-            <wp:simplePos x="0" y="0"/>
-            <wp:positionH relativeFrom="margin">
-              <wp:posOffset>-40389</wp:posOffset>
-            </wp:positionH>
-            <wp:positionV relativeFrom="paragraph">
-              <wp:posOffset>215153</wp:posOffset>
-            </wp:positionV>
+          <wp:inline distT="0" distB="0" distL="0" distR="0" wp14:anchorId="04E9008A" wp14:editId="7E56C43E">
             <wp:extent cx="6141720" cy="4606290"/>
             <wp:effectExtent l="0" t="0" r="0" b="3810"/>
-            <wp:wrapTopAndBottom/>
-            <wp:docPr id="21" name="Picture 21"/>
+            <wp:docPr id="5" name="Picture 5" descr="Chart, scatter chart&#10;&#10;Description automatically generated"/>
             <wp:cNvGraphicFramePr>
               <a:graphicFrameLocks xmlns:a="http://schemas.openxmlformats.org/drawingml/2006/main" noChangeAspect="1"/>
             </wp:cNvGraphicFramePr>
@@ -18759,7 +18685,7 @@
               <a:graphicData uri="http://schemas.openxmlformats.org/drawingml/2006/picture">
                 <pic:pic xmlns:pic="http://schemas.openxmlformats.org/drawingml/2006/picture">
                   <pic:nvPicPr>
-                    <pic:cNvPr id="0" name="Picture 5"/>
+                    <pic:cNvPr id="5" name="Picture 5" descr="Chart, scatter chart&#10;&#10;Description automatically generated"/>
                     <pic:cNvPicPr>
                       <a:picLocks noChangeAspect="1" noChangeArrowheads="1"/>
                     </pic:cNvPicPr>
@@ -18793,7 +18719,7 @@
                 </pic:pic>
               </a:graphicData>
             </a:graphic>
-          </wp:anchor>
+          </wp:inline>
         </w:drawing>
       </w:r>
     </w:p>
@@ -18801,8 +18727,7 @@
       <w:pPr>
         <w:pStyle w:val="Caption"/>
         <w:rPr>
-          <w:rFonts w:ascii="Cambria" w:eastAsia="Times New Roman" w:hAnsi="Cambria" w:cs="Times New Roman"/>
-          <w:noProof/>
+          <w:rFonts w:ascii="Cambria" w:hAnsi="Cambria"/>
           <w:lang w:val="en-GB"/>
         </w:rPr>
       </w:pPr>
@@ -18873,6 +18798,18 @@
       </w:r>
       <w:r>
         <w:rPr>
+          <w:lang w:val="en-GB"/>
+        </w:rPr>
+        <w:t xml:space="preserve">normalized </w:t>
+      </w:r>
+      <w:r>
+        <w:rPr>
+          <w:lang w:val="en-GB"/>
+        </w:rPr>
+        <w:t xml:space="preserve"> </w:t>
+      </w:r>
+      <w:r>
+        <w:rPr>
           <w:rFonts w:ascii="Cambria" w:hAnsi="Cambria"/>
           <w:lang w:val="en-GB"/>
         </w:rPr>
@@ -18887,9 +18824,17 @@
       </w:r>
       <w:r>
         <w:rPr>
-          <w:lang w:val="en-GB"/>
-        </w:rPr>
-        <w:t xml:space="preserve">The green and orange dots represent the real proportions of new shoots from Mixed and Vegetative buds, respectively. Different </w:t>
+          <w:b/>
+          <w:bCs/>
+          <w:lang w:val="en-GB"/>
+        </w:rPr>
+        <w:t xml:space="preserve"> </w:t>
+      </w:r>
+      <w:r>
+        <w:rPr>
+          <w:lang w:val="en-GB"/>
+        </w:rPr>
+        <w:t xml:space="preserve">Different </w:t>
       </w:r>
       <w:proofErr w:type="spellStart"/>
       <w:r>
@@ -18903,21 +18848,27 @@
         <w:rPr>
           <w:lang w:val="en-GB"/>
         </w:rPr>
-        <w:t xml:space="preserve"> are the predicted values for different normalized distances. </w:t>
+        <w:t xml:space="preserve"> are different normalized distances: red= distal position (between -0.5 and -0.25), blue is median (between -0.25 and +0.25) green is proximal (between +0.25 and +0.5). Squares, dots ant triangles represent the real data while lines and </w:t>
       </w:r>
       <w:proofErr w:type="spellStart"/>
       <w:r>
         <w:rPr>
           <w:lang w:val="en-GB"/>
         </w:rPr>
-        <w:t>Trasparent</w:t>
+        <w:t>trasparent</w:t>
       </w:r>
       <w:proofErr w:type="spellEnd"/>
       <w:r>
         <w:rPr>
           <w:lang w:val="en-GB"/>
         </w:rPr>
-        <w:t xml:space="preserve"> polygons are the confidence interval of each predicted value. </w:t>
+        <w:t xml:space="preserve"> polygons are the predicted values and their confidence interval.</w:t>
+      </w:r>
+      <w:r>
+        <w:rPr>
+          <w:lang w:val="en-GB"/>
+        </w:rPr>
+        <w:t xml:space="preserve"> </w:t>
       </w:r>
       <w:r>
         <w:rPr>
@@ -20415,6 +20366,7 @@
     <w:rsid w:val="000D074A"/>
     <w:rsid w:val="000D497D"/>
     <w:rsid w:val="00106C3F"/>
+    <w:rsid w:val="0018716A"/>
     <w:rsid w:val="001F4CE8"/>
     <w:rsid w:val="002513F7"/>
     <w:rsid w:val="003D7833"/>

</xml_diff>